<commit_message>
Video y documentacion de Proyecto 4
</commit_message>
<xml_diff>
--- a/Lab4/Documentación Lab 4.docx
+++ b/Lab4/Documentación Lab 4.docx
@@ -7,21 +7,8 @@
         <w:pStyle w:val="Heading1"/>
       </w:pPr>
       <w:r>
-        <w:t xml:space="preserve">Documentación </w:t>
-      </w:r>
-      <w:proofErr w:type="spellStart"/>
-      <w:r>
-        <w:t>Lab</w:t>
-      </w:r>
-      <w:proofErr w:type="spellEnd"/>
-      <w:r>
-        <w:t xml:space="preserve"> 4: Procesador </w:t>
-      </w:r>
-      <w:proofErr w:type="spellStart"/>
-      <w:r>
-        <w:t>Pipelined</w:t>
-      </w:r>
-      <w:proofErr w:type="spellEnd"/>
+        <w:t>Documentación Lab 4: Procesador Pipelined</w:t>
+      </w:r>
     </w:p>
     <w:p/>
     <w:p>
@@ -29,15 +16,7 @@
         <w:jc w:val="both"/>
       </w:pPr>
       <w:r>
-        <w:t xml:space="preserve">El siguiente procesador consiste en una arquitectura RISC-V para implementar un procesador que utiliza un sistema pipeline en su </w:t>
-      </w:r>
-      <w:proofErr w:type="spellStart"/>
-      <w:r>
-        <w:t>datapath</w:t>
-      </w:r>
-      <w:proofErr w:type="spellEnd"/>
-      <w:r>
-        <w:t xml:space="preserve"> para poder trabajar en múltiples instrucciones a la vez. El procesador de este proyecto se basa en la implementación del libro </w:t>
+        <w:t xml:space="preserve">El siguiente procesador consiste en una arquitectura RISC-V para implementar un procesador que utiliza un sistema pipeline en su datapath para poder trabajar en múltiples instrucciones a la vez. El procesador de este proyecto se basa en la implementación del libro </w:t>
       </w:r>
       <w:r>
         <w:t>Harris y Harris (2021)</w:t>
@@ -55,7 +34,7 @@
           <w:noProof/>
         </w:rPr>
         <w:drawing>
-          <wp:inline distT="0" distB="0" distL="0" distR="0" wp14:anchorId="4153A0C0" wp14:editId="082A77D7">
+          <wp:inline distT="0" distB="0" distL="0" distR="0" wp14:anchorId="4153A0C0" wp14:editId="7973D5AF">
             <wp:extent cx="5612130" cy="2943860"/>
             <wp:effectExtent l="0" t="0" r="7620" b="8890"/>
             <wp:docPr id="480583886" name="Picture 1" descr="A diagram of a machine&#10;&#10;AI-generated content may be incorrect."/>
@@ -102,49 +81,7 @@
         <w:jc w:val="both"/>
       </w:pPr>
       <w:r>
-        <w:t xml:space="preserve"> Este diseño consiste en la modificación de un procesador monociclo que es capaz de ejecutar una instrucción por ciclo similar al </w:t>
-      </w:r>
-      <w:proofErr w:type="spellStart"/>
-      <w:proofErr w:type="gramStart"/>
-      <w:r>
-        <w:t>pipelined</w:t>
-      </w:r>
-      <w:proofErr w:type="spellEnd"/>
-      <w:proofErr w:type="gramEnd"/>
-      <w:r>
-        <w:t xml:space="preserve"> pero solamente puede trabajar en una instrucción a la vez. Para lograr que este procesador trabaje en múltiples instrucciones al mismo tiempo se introducen registros que separan la arquitectura en las cinco partes principales de una instrucción: </w:t>
-      </w:r>
-      <w:proofErr w:type="spellStart"/>
-      <w:r>
-        <w:t>fetch</w:t>
-      </w:r>
-      <w:proofErr w:type="spellEnd"/>
-      <w:r>
-        <w:t xml:space="preserve">, decode, </w:t>
-      </w:r>
-      <w:proofErr w:type="spellStart"/>
-      <w:r>
-        <w:t>execute</w:t>
-      </w:r>
-      <w:proofErr w:type="spellEnd"/>
-      <w:r>
-        <w:t xml:space="preserve">, </w:t>
-      </w:r>
-      <w:proofErr w:type="spellStart"/>
-      <w:r>
-        <w:t>memory</w:t>
-      </w:r>
-      <w:proofErr w:type="spellEnd"/>
-      <w:r>
-        <w:t xml:space="preserve"> y </w:t>
-      </w:r>
-      <w:proofErr w:type="spellStart"/>
-      <w:r>
-        <w:t>writeback</w:t>
-      </w:r>
-      <w:proofErr w:type="spellEnd"/>
-      <w:r>
-        <w:t xml:space="preserve">. Esto permite que en cada ciclo se ejecute la instrucción de forma segmentada. Lo cual genera que las secciones del procesador que ya no se ocupan para la instrucción actual puedan ser utilizadas para la siguiente instrucción. </w:t>
+        <w:t xml:space="preserve"> Este diseño consiste en la modificación de un procesador monociclo que es capaz de ejecutar una instrucción por ciclo similar al pipelined pero solamente puede trabajar en una instrucción a la vez. Para lograr que este procesador trabaje en múltiples instrucciones al mismo tiempo se introducen registros que separan la arquitectura en las cinco partes principales de una instrucción: fetch, decode, execute, memory y writeback. Esto permite que en cada ciclo se ejecute la instrucción de forma segmentada. Lo cual genera que las secciones del procesador que ya no se ocupan para la instrucción actual puedan ser utilizadas para la siguiente instrucción. </w:t>
       </w:r>
     </w:p>
     <w:p>
@@ -177,10 +114,395 @@
         <w:t>Resultados:</w:t>
       </w:r>
     </w:p>
+    <w:p>
+      <w:pPr>
+        <w:jc w:val="both"/>
+      </w:pPr>
+      <w:r>
+        <w:t xml:space="preserve">Para poder probar el funcionamiento del procesador se necesita hacer llegar las instrucciones al procesador de alguna manera. Es por esto que se decide precargar instrucciones dentro del modulo de memoria de instrucciones para que apenas comience a correr el procesador, este tenga disponible las instrucciones. Esto se hace de la siguiente manera: </w:t>
+      </w:r>
+    </w:p>
+    <w:p>
+      <w:pPr>
+        <w:jc w:val="center"/>
+      </w:pPr>
+      <w:r>
+        <w:drawing>
+          <wp:inline distT="0" distB="0" distL="0" distR="0" wp14:anchorId="2C52B1DB" wp14:editId="37B4EFED">
+            <wp:extent cx="2415654" cy="2420574"/>
+            <wp:effectExtent l="0" t="0" r="3810" b="0"/>
+            <wp:docPr id="1005608359" name="Picture 1" descr="A screenshot of a computer program&#10;&#10;AI-generated content may be incorrect."/>
+            <wp:cNvGraphicFramePr>
+              <a:graphicFrameLocks xmlns:a="http://schemas.openxmlformats.org/drawingml/2006/main" noChangeAspect="1"/>
+            </wp:cNvGraphicFramePr>
+            <a:graphic xmlns:a="http://schemas.openxmlformats.org/drawingml/2006/main">
+              <a:graphicData uri="http://schemas.openxmlformats.org/drawingml/2006/picture">
+                <pic:pic xmlns:pic="http://schemas.openxmlformats.org/drawingml/2006/picture">
+                  <pic:nvPicPr>
+                    <pic:cNvPr id="1005608359" name="Picture 1" descr="A screenshot of a computer program&#10;&#10;AI-generated content may be incorrect."/>
+                    <pic:cNvPicPr/>
+                  </pic:nvPicPr>
+                  <pic:blipFill>
+                    <a:blip r:embed="rId5"/>
+                    <a:stretch>
+                      <a:fillRect/>
+                    </a:stretch>
+                  </pic:blipFill>
+                  <pic:spPr>
+                    <a:xfrm>
+                      <a:off x="0" y="0"/>
+                      <a:ext cx="2426166" cy="2431108"/>
+                    </a:xfrm>
+                    <a:prstGeom prst="rect">
+                      <a:avLst/>
+                    </a:prstGeom>
+                  </pic:spPr>
+                </pic:pic>
+              </a:graphicData>
+            </a:graphic>
+          </wp:inline>
+        </w:drawing>
+      </w:r>
+    </w:p>
+    <w:p>
+      <w:pPr>
+        <w:jc w:val="both"/>
+      </w:pPr>
+      <w:r>
+        <w:t xml:space="preserve">En la imagen se puede apreciar que se hacen dos operaciones de memoria y cuatro instrucciones aritméticas. Los valores en las opresiones lw son: 21212121 y 23232323. Que son números bastante sencillos de probar ya que los resultados son muy particulares y fáciles de identificar. El resultado de la suma es 44444444, el de la resta es fdfdfdfe, el del and es 21212121 y el del or es 23232323. Y es esto mismo lo que podemos ver en la simulación: </w:t>
+      </w:r>
+    </w:p>
+    <w:p>
+      <w:pPr>
+        <w:jc w:val="center"/>
+      </w:pPr>
+      <w:r>
+        <w:rPr>
+          <w:noProof/>
+        </w:rPr>
+        <w:drawing>
+          <wp:inline distT="0" distB="0" distL="0" distR="0" wp14:anchorId="0B5A1E7B" wp14:editId="038B5BF3">
+            <wp:extent cx="5612130" cy="900752"/>
+            <wp:effectExtent l="0" t="0" r="0" b="0"/>
+            <wp:docPr id="1204635001" name="Picture 1" descr="A screenshot of a computer&#10;&#10;AI-generated content may be incorrect."/>
+            <wp:cNvGraphicFramePr>
+              <a:graphicFrameLocks xmlns:a="http://schemas.openxmlformats.org/drawingml/2006/main" noChangeAspect="1"/>
+            </wp:cNvGraphicFramePr>
+            <a:graphic xmlns:a="http://schemas.openxmlformats.org/drawingml/2006/main">
+              <a:graphicData uri="http://schemas.openxmlformats.org/drawingml/2006/picture">
+                <pic:pic xmlns:pic="http://schemas.openxmlformats.org/drawingml/2006/picture">
+                  <pic:nvPicPr>
+                    <pic:cNvPr id="1204635001" name="Picture 1" descr="A screenshot of a computer&#10;&#10;AI-generated content may be incorrect."/>
+                    <pic:cNvPicPr/>
+                  </pic:nvPicPr>
+                  <pic:blipFill rotWithShape="1">
+                    <a:blip r:embed="rId6">
+                      <a:extLst>
+                        <a:ext uri="{28A0092B-C50C-407E-A947-70E740481C1C}">
+                          <a14:useLocalDpi xmlns:a14="http://schemas.microsoft.com/office/drawing/2010/main" val="0"/>
+                        </a:ext>
+                      </a:extLst>
+                    </a:blip>
+                    <a:srcRect b="83249"/>
+                    <a:stretch>
+                      <a:fillRect/>
+                    </a:stretch>
+                  </pic:blipFill>
+                  <pic:spPr bwMode="auto">
+                    <a:xfrm>
+                      <a:off x="0" y="0"/>
+                      <a:ext cx="5612130" cy="900752"/>
+                    </a:xfrm>
+                    <a:prstGeom prst="rect">
+                      <a:avLst/>
+                    </a:prstGeom>
+                    <a:ln>
+                      <a:noFill/>
+                    </a:ln>
+                    <a:extLst>
+                      <a:ext uri="{53640926-AAD7-44D8-BBD7-CCE9431645EC}">
+                        <a14:shadowObscured xmlns:a14="http://schemas.microsoft.com/office/drawing/2010/main"/>
+                      </a:ext>
+                    </a:extLst>
+                  </pic:spPr>
+                </pic:pic>
+              </a:graphicData>
+            </a:graphic>
+          </wp:inline>
+        </w:drawing>
+      </w:r>
+    </w:p>
+    <w:p>
+      <w:pPr>
+        <w:jc w:val="both"/>
+      </w:pPr>
+      <w:r>
+        <w:lastRenderedPageBreak/>
+        <w:t xml:space="preserve">Aparte de estas instrucciones se introdujo una serie de “nop” esto es ya que por el comportamiento de un procesador pipelined. El resultado se tiene hasta 5 ciclos después de que se introdujo la instrucción. Es por esto por lo que se necesita introducir instrucciones que básicamente no hacen nada dentro del procesador para darle tiempo a que se tengan los resultados necesarios. Si no se hace esto. En las instrucciones se van a utilizar los registros x8 y x9 incorrectos. Ya que no les ha llegar el valor correcto de las instrucciones lw. </w:t>
+      </w:r>
+    </w:p>
+    <w:p>
+      <w:pPr>
+        <w:pStyle w:val="Heading1"/>
+      </w:pPr>
+      <w:r>
+        <w:t>Reportes de Vivado:</w:t>
+      </w:r>
+    </w:p>
+    <w:p>
+      <w:pPr>
+        <w:jc w:val="both"/>
+      </w:pPr>
+      <w:r>
+        <w:t xml:space="preserve">Utilizando la herramienta de Vivado se logra obtener algunos reportes técnicos de la síntesis de este procesador. Estos reportes son: </w:t>
+      </w:r>
+      <w:r>
+        <w:t>los reportes de timing, potencia y área del procesador</w:t>
+      </w:r>
+      <w:r>
+        <w:t>.</w:t>
+      </w:r>
+    </w:p>
+    <w:p>
+      <w:pPr>
+        <w:pStyle w:val="Heading2"/>
+      </w:pPr>
+      <w:r>
+        <w:t xml:space="preserve">Reportes de timing: </w:t>
+      </w:r>
+    </w:p>
+    <w:p>
+      <w:pPr>
+        <w:jc w:val="both"/>
+      </w:pPr>
+      <w:r>
+        <w:t>De la herramienta de vivado se obtiene el siguiente reporte y resumen de timings:</w:t>
+      </w:r>
+    </w:p>
+    <w:p>
+      <w:pPr>
+        <w:jc w:val="center"/>
+      </w:pPr>
+      <w:r>
+        <w:rPr>
+          <w:noProof/>
+        </w:rPr>
+        <w:drawing>
+          <wp:inline distT="0" distB="0" distL="0" distR="0" wp14:anchorId="765C7B65" wp14:editId="721F3B89">
+            <wp:extent cx="5612130" cy="1322070"/>
+            <wp:effectExtent l="0" t="0" r="7620" b="0"/>
+            <wp:docPr id="2095774568" name="Picture 2" descr="A screenshot of a computer&#10;&#10;AI-generated content may be incorrect."/>
+            <wp:cNvGraphicFramePr>
+              <a:graphicFrameLocks xmlns:a="http://schemas.openxmlformats.org/drawingml/2006/main" noChangeAspect="1"/>
+            </wp:cNvGraphicFramePr>
+            <a:graphic xmlns:a="http://schemas.openxmlformats.org/drawingml/2006/main">
+              <a:graphicData uri="http://schemas.openxmlformats.org/drawingml/2006/picture">
+                <pic:pic xmlns:pic="http://schemas.openxmlformats.org/drawingml/2006/picture">
+                  <pic:nvPicPr>
+                    <pic:cNvPr id="2095774568" name="Picture 2" descr="A screenshot of a computer&#10;&#10;AI-generated content may be incorrect."/>
+                    <pic:cNvPicPr/>
+                  </pic:nvPicPr>
+                  <pic:blipFill>
+                    <a:blip r:embed="rId7">
+                      <a:extLst>
+                        <a:ext uri="{28A0092B-C50C-407E-A947-70E740481C1C}">
+                          <a14:useLocalDpi xmlns:a14="http://schemas.microsoft.com/office/drawing/2010/main" val="0"/>
+                        </a:ext>
+                      </a:extLst>
+                    </a:blip>
+                    <a:stretch>
+                      <a:fillRect/>
+                    </a:stretch>
+                  </pic:blipFill>
+                  <pic:spPr>
+                    <a:xfrm>
+                      <a:off x="0" y="0"/>
+                      <a:ext cx="5612130" cy="1322070"/>
+                    </a:xfrm>
+                    <a:prstGeom prst="rect">
+                      <a:avLst/>
+                    </a:prstGeom>
+                  </pic:spPr>
+                </pic:pic>
+              </a:graphicData>
+            </a:graphic>
+          </wp:inline>
+        </w:drawing>
+      </w:r>
+    </w:p>
+    <w:p>
+      <w:pPr>
+        <w:pStyle w:val="Heading2"/>
+      </w:pPr>
+      <w:r>
+        <w:t xml:space="preserve">Reporte de potencia: </w:t>
+      </w:r>
+    </w:p>
+    <w:p>
+      <w:pPr>
+        <w:jc w:val="both"/>
+      </w:pPr>
+      <w:r>
+        <w:t xml:space="preserve">De la herramienta de vivado se obtiene el siguiente reporte </w:t>
+      </w:r>
+      <w:r>
+        <w:t>de potencia</w:t>
+      </w:r>
+      <w:r>
+        <w:t>:</w:t>
+      </w:r>
+    </w:p>
+    <w:p>
+      <w:pPr>
+        <w:jc w:val="center"/>
+      </w:pPr>
+      <w:r>
+        <w:rPr>
+          <w:noProof/>
+        </w:rPr>
+        <w:drawing>
+          <wp:inline distT="0" distB="0" distL="0" distR="0" wp14:anchorId="792452BC" wp14:editId="1140590A">
+            <wp:extent cx="5063320" cy="2249219"/>
+            <wp:effectExtent l="0" t="0" r="4445" b="0"/>
+            <wp:docPr id="940758560" name="Picture 3" descr="A screenshot of a computer&#10;&#10;AI-generated content may be incorrect."/>
+            <wp:cNvGraphicFramePr>
+              <a:graphicFrameLocks xmlns:a="http://schemas.openxmlformats.org/drawingml/2006/main" noChangeAspect="1"/>
+            </wp:cNvGraphicFramePr>
+            <a:graphic xmlns:a="http://schemas.openxmlformats.org/drawingml/2006/main">
+              <a:graphicData uri="http://schemas.openxmlformats.org/drawingml/2006/picture">
+                <pic:pic xmlns:pic="http://schemas.openxmlformats.org/drawingml/2006/picture">
+                  <pic:nvPicPr>
+                    <pic:cNvPr id="940758560" name="Picture 3" descr="A screenshot of a computer&#10;&#10;AI-generated content may be incorrect."/>
+                    <pic:cNvPicPr/>
+                  </pic:nvPicPr>
+                  <pic:blipFill>
+                    <a:blip r:embed="rId8">
+                      <a:extLst>
+                        <a:ext uri="{28A0092B-C50C-407E-A947-70E740481C1C}">
+                          <a14:useLocalDpi xmlns:a14="http://schemas.microsoft.com/office/drawing/2010/main" val="0"/>
+                        </a:ext>
+                      </a:extLst>
+                    </a:blip>
+                    <a:stretch>
+                      <a:fillRect/>
+                    </a:stretch>
+                  </pic:blipFill>
+                  <pic:spPr>
+                    <a:xfrm>
+                      <a:off x="0" y="0"/>
+                      <a:ext cx="5076415" cy="2255036"/>
+                    </a:xfrm>
+                    <a:prstGeom prst="rect">
+                      <a:avLst/>
+                    </a:prstGeom>
+                  </pic:spPr>
+                </pic:pic>
+              </a:graphicData>
+            </a:graphic>
+          </wp:inline>
+        </w:drawing>
+      </w:r>
+    </w:p>
+    <w:p>
+      <w:pPr>
+        <w:jc w:val="both"/>
+      </w:pPr>
+    </w:p>
+    <w:p>
+      <w:pPr>
+        <w:jc w:val="both"/>
+      </w:pPr>
+      <w:r>
+        <w:lastRenderedPageBreak/>
+        <w:t xml:space="preserve">Del reporte de potencia se puede apreciar que el diseño implementado supera la capacidad térmica de la FPGA. Esto se puede explicar debido a las limitaciones del modelo de FPGA. Ya que el tamaño de la memoria de datos es lo suficientemente pequeña para poder ser sintetizada en la FPGA, pero no para poder ser manejada a un nivel de disipación de calor. Es decir, el diseño consume mas potencia de la que la PFGA puede manejar. </w:t>
+      </w:r>
+    </w:p>
+    <w:p>
+      <w:pPr>
+        <w:pStyle w:val="Heading2"/>
+      </w:pPr>
+      <w:r>
+        <w:t>Reporte de área del procesador:</w:t>
+      </w:r>
+    </w:p>
+    <w:p>
+      <w:pPr>
+        <w:jc w:val="both"/>
+      </w:pPr>
+      <w:r>
+        <w:t xml:space="preserve">De la herramienta de vivado se obtiene el siguiente reporte </w:t>
+      </w:r>
+      <w:r>
+        <w:t>de área del procesador</w:t>
+      </w:r>
+      <w:r>
+        <w:t>:</w:t>
+      </w:r>
+    </w:p>
+    <w:p>
+      <w:pPr>
+        <w:jc w:val="center"/>
+      </w:pPr>
+      <w:r>
+        <w:rPr>
+          <w:noProof/>
+        </w:rPr>
+        <w:drawing>
+          <wp:inline distT="0" distB="0" distL="0" distR="0" wp14:anchorId="0E87D4B6" wp14:editId="6AB0DF92">
+            <wp:extent cx="5612130" cy="2598420"/>
+            <wp:effectExtent l="0" t="0" r="7620" b="0"/>
+            <wp:docPr id="366985738" name="Picture 4" descr="A screenshot of a computer&#10;&#10;AI-generated content may be incorrect."/>
+            <wp:cNvGraphicFramePr>
+              <a:graphicFrameLocks xmlns:a="http://schemas.openxmlformats.org/drawingml/2006/main" noChangeAspect="1"/>
+            </wp:cNvGraphicFramePr>
+            <a:graphic xmlns:a="http://schemas.openxmlformats.org/drawingml/2006/main">
+              <a:graphicData uri="http://schemas.openxmlformats.org/drawingml/2006/picture">
+                <pic:pic xmlns:pic="http://schemas.openxmlformats.org/drawingml/2006/picture">
+                  <pic:nvPicPr>
+                    <pic:cNvPr id="366985738" name="Picture 4" descr="A screenshot of a computer&#10;&#10;AI-generated content may be incorrect."/>
+                    <pic:cNvPicPr/>
+                  </pic:nvPicPr>
+                  <pic:blipFill>
+                    <a:blip r:embed="rId9">
+                      <a:extLst>
+                        <a:ext uri="{28A0092B-C50C-407E-A947-70E740481C1C}">
+                          <a14:useLocalDpi xmlns:a14="http://schemas.microsoft.com/office/drawing/2010/main" val="0"/>
+                        </a:ext>
+                      </a:extLst>
+                    </a:blip>
+                    <a:stretch>
+                      <a:fillRect/>
+                    </a:stretch>
+                  </pic:blipFill>
+                  <pic:spPr>
+                    <a:xfrm>
+                      <a:off x="0" y="0"/>
+                      <a:ext cx="5612130" cy="2598420"/>
+                    </a:xfrm>
+                    <a:prstGeom prst="rect">
+                      <a:avLst/>
+                    </a:prstGeom>
+                  </pic:spPr>
+                </pic:pic>
+              </a:graphicData>
+            </a:graphic>
+          </wp:inline>
+        </w:drawing>
+      </w:r>
+    </w:p>
+    <w:p>
+      <w:pPr>
+        <w:jc w:val="both"/>
+      </w:pPr>
+      <w:r>
+        <w:t xml:space="preserve">De este reporte se puede apreciar la cantidad de recursos que requiere </w:t>
+      </w:r>
+      <w:r>
+        <w:t xml:space="preserve">la implementación del proyecto. Y también brinda la cantidad de recursos disponibles en total. También podemos concluir que el modulo que mas requiere recursos es la memoria de datos. Lo cual es lo esperado ya que es el modulo mas grande y mas demandante de todos. </w:t>
+      </w:r>
+    </w:p>
     <w:p/>
     <w:p/>
-    <w:p/>
-    <w:p/>
     <w:p>
       <w:pPr>
         <w:pStyle w:val="Heading2"/>
@@ -191,9 +513,6 @@
     </w:p>
     <w:p>
       <w:r>
-        <w:rPr>
-          <w:lang w:val="en-US"/>
-        </w:rPr>
         <w:t xml:space="preserve">Harris, S., &amp; Harris, D. (2021). </w:t>
       </w:r>
       <w:r>
@@ -827,6 +1146,7 @@
   <w:style w:type="character" w:default="1" w:styleId="DefaultParagraphFont">
     <w:name w:val="Default Paragraph Font"/>
     <w:uiPriority w:val="1"/>
+    <w:semiHidden/>
     <w:unhideWhenUsed/>
   </w:style>
   <w:style w:type="table" w:default="1" w:styleId="TableNormal">

</xml_diff>